<commit_message>
subiendo actividad clase 15 más correcciones
</commit_message>
<xml_diff>
--- a/clase15/Pacciaroni_Gaston.docx
+++ b/clase15/Pacciaroni_Gaston.docx
@@ -1235,17 +1235,29 @@
           <w:between w:val="nil"/>
         </w:pBdr>
         <w:spacing w:after="0"/>
-        <w:ind w:left="1440" w:firstLine="720"/>
-        <w:jc w:val="left"/>
-        <w:rPr>
-          <w:color w:val="434343"/>
-        </w:rPr>
-      </w:pPr>
-      <w:r>
-        <w:rPr>
-          <w:color w:val="434343"/>
-        </w:rPr>
-        <w:t>Es una máquina virtual de sistema.</w:t>
+        <w:ind w:left="2160"/>
+        <w:jc w:val="left"/>
+        <w:rPr>
+          <w:color w:val="434343"/>
+        </w:rPr>
+      </w:pPr>
+      <w:r>
+        <w:rPr>
+          <w:color w:val="434343"/>
+        </w:rPr>
+        <w:t>Es una máquina virtual de sistema</w:t>
+      </w:r>
+      <w:r>
+        <w:rPr>
+          <w:color w:val="434343"/>
+        </w:rPr>
+        <w:t>, es decir, permite realizar instalaciones de sistemas operativos en</w:t>
+      </w:r>
+      <w:r>
+        <w:rPr>
+          <w:color w:val="434343"/>
+        </w:rPr>
+        <w:t xml:space="preserve"> diferentes instancias virtuales.</w:t>
       </w:r>
     </w:p>
     <w:p>

</xml_diff>